<commit_message>
Adding comments and javaDoc to the classes, explaining and screenshots in the word file (Wael Aldroubi-023676-SWM CW2- very short brief). Deleting all unused functions and variables.
</commit_message>
<xml_diff>
--- a/Diamond Hunter/Wael Aldroubi-023676-SWM CW2- very short brief.docx
+++ b/Diamond Hunter/Wael Aldroubi-023676-SWM CW2- very short brief.docx
@@ -588,8 +588,6 @@
               </w:rPr>
               <w:t>My User Interface</w:t>
             </w:r>
-            <w:bookmarkStart w:id="0" w:name="_GoBack"/>
-            <w:bookmarkEnd w:id="0"/>
           </w:p>
         </w:tc>
       </w:tr>
@@ -1151,22 +1149,33 @@
         <w:t xml:space="preserve">  </w:t>
       </w:r>
     </w:p>
-    <w:p/>
-    <w:p>
-      <w:r>
-        <w:t>My User Interface:</w:t>
-      </w:r>
-    </w:p>
     <w:p>
       <w:r>
         <w:rPr>
           <w:noProof/>
         </w:rPr>
+        <w:lastRenderedPageBreak/>
         <w:drawing>
-          <wp:inline distT="0" distB="0" distL="0" distR="0" wp14:anchorId="1B429912" wp14:editId="64F71B02">
-            <wp:extent cx="4219575" cy="5419725"/>
-            <wp:effectExtent l="0" t="0" r="9525" b="9525"/>
-            <wp:docPr id="4" name="Picture 4"/>
+          <wp:anchor distT="0" distB="0" distL="114300" distR="114300" simplePos="0" relativeHeight="251663360" behindDoc="1" locked="0" layoutInCell="1" allowOverlap="1" wp14:anchorId="33C6400A" wp14:editId="5793882A">
+            <wp:simplePos x="0" y="0"/>
+            <wp:positionH relativeFrom="column">
+              <wp:posOffset>2671445</wp:posOffset>
+            </wp:positionH>
+            <wp:positionV relativeFrom="paragraph">
+              <wp:posOffset>0</wp:posOffset>
+            </wp:positionV>
+            <wp:extent cx="3442335" cy="3552190"/>
+            <wp:effectExtent l="0" t="0" r="5715" b="0"/>
+            <wp:wrapTight wrapText="bothSides">
+              <wp:wrapPolygon edited="0">
+                <wp:start x="0" y="0"/>
+                <wp:lineTo x="0" y="21430"/>
+                <wp:lineTo x="21516" y="21430"/>
+                <wp:lineTo x="21516" y="0"/>
+                <wp:lineTo x="0" y="0"/>
+              </wp:wrapPolygon>
+            </wp:wrapTight>
+            <wp:docPr id="5" name="Picture 5"/>
             <wp:cNvGraphicFramePr>
               <a:graphicFrameLocks xmlns:a="http://schemas.openxmlformats.org/drawingml/2006/main" noChangeAspect="1"/>
             </wp:cNvGraphicFramePr>
@@ -1174,7 +1183,7 @@
               <a:graphicData uri="http://schemas.openxmlformats.org/drawingml/2006/picture">
                 <pic:pic xmlns:pic="http://schemas.openxmlformats.org/drawingml/2006/picture">
                   <pic:nvPicPr>
-                    <pic:cNvPr id="4" name="my gmae.JPG"/>
+                    <pic:cNvPr id="5" name="ab.JPG"/>
                     <pic:cNvPicPr/>
                   </pic:nvPicPr>
                   <pic:blipFill>
@@ -1192,7 +1201,7 @@
                   <pic:spPr>
                     <a:xfrm>
                       <a:off x="0" y="0"/>
-                      <a:ext cx="4219575" cy="5419725"/>
+                      <a:ext cx="3442335" cy="3552190"/>
                     </a:xfrm>
                     <a:prstGeom prst="rect">
                       <a:avLst/>
@@ -1201,12 +1210,288 @@
                 </pic:pic>
               </a:graphicData>
             </a:graphic>
-          </wp:inline>
+            <wp14:sizeRelH relativeFrom="margin">
+              <wp14:pctWidth>0</wp14:pctWidth>
+            </wp14:sizeRelH>
+            <wp14:sizeRelV relativeFrom="margin">
+              <wp14:pctHeight>0</wp14:pctHeight>
+            </wp14:sizeRelV>
+          </wp:anchor>
         </w:drawing>
       </w:r>
     </w:p>
+    <w:p>
+      <w:r>
+        <w:rPr>
+          <w:noProof/>
+        </w:rPr>
+        <w:drawing>
+          <wp:anchor distT="0" distB="0" distL="114300" distR="114300" simplePos="0" relativeHeight="251662336" behindDoc="1" locked="0" layoutInCell="1" allowOverlap="1" wp14:anchorId="55B3C507" wp14:editId="6C9A82FE">
+            <wp:simplePos x="0" y="0"/>
+            <wp:positionH relativeFrom="margin">
+              <wp:align>left</wp:align>
+            </wp:positionH>
+            <wp:positionV relativeFrom="paragraph">
+              <wp:posOffset>320675</wp:posOffset>
+            </wp:positionV>
+            <wp:extent cx="2233930" cy="2869565"/>
+            <wp:effectExtent l="0" t="0" r="0" b="6985"/>
+            <wp:wrapTight wrapText="bothSides">
+              <wp:wrapPolygon edited="0">
+                <wp:start x="0" y="0"/>
+                <wp:lineTo x="0" y="21509"/>
+                <wp:lineTo x="21367" y="21509"/>
+                <wp:lineTo x="21367" y="0"/>
+                <wp:lineTo x="0" y="0"/>
+              </wp:wrapPolygon>
+            </wp:wrapTight>
+            <wp:docPr id="4" name="Picture 4"/>
+            <wp:cNvGraphicFramePr>
+              <a:graphicFrameLocks xmlns:a="http://schemas.openxmlformats.org/drawingml/2006/main" noChangeAspect="1"/>
+            </wp:cNvGraphicFramePr>
+            <a:graphic xmlns:a="http://schemas.openxmlformats.org/drawingml/2006/main">
+              <a:graphicData uri="http://schemas.openxmlformats.org/drawingml/2006/picture">
+                <pic:pic xmlns:pic="http://schemas.openxmlformats.org/drawingml/2006/picture">
+                  <pic:nvPicPr>
+                    <pic:cNvPr id="4" name="my gmae.JPG"/>
+                    <pic:cNvPicPr/>
+                  </pic:nvPicPr>
+                  <pic:blipFill>
+                    <a:blip r:embed="rId12">
+                      <a:extLst>
+                        <a:ext uri="{28A0092B-C50C-407E-A947-70E740481C1C}">
+                          <a14:useLocalDpi xmlns:a14="http://schemas.microsoft.com/office/drawing/2010/main" val="0"/>
+                        </a:ext>
+                      </a:extLst>
+                    </a:blip>
+                    <a:stretch>
+                      <a:fillRect/>
+                    </a:stretch>
+                  </pic:blipFill>
+                  <pic:spPr>
+                    <a:xfrm>
+                      <a:off x="0" y="0"/>
+                      <a:ext cx="2233930" cy="2869565"/>
+                    </a:xfrm>
+                    <a:prstGeom prst="rect">
+                      <a:avLst/>
+                    </a:prstGeom>
+                  </pic:spPr>
+                </pic:pic>
+              </a:graphicData>
+            </a:graphic>
+            <wp14:sizeRelH relativeFrom="margin">
+              <wp14:pctWidth>0</wp14:pctWidth>
+            </wp14:sizeRelH>
+            <wp14:sizeRelV relativeFrom="margin">
+              <wp14:pctHeight>0</wp14:pctHeight>
+            </wp14:sizeRelV>
+          </wp:anchor>
+        </w:drawing>
+      </w:r>
+      <w:r>
+        <w:t>My User Interface:</w:t>
+      </w:r>
+    </w:p>
+    <w:p/>
+    <w:p/>
+    <w:p/>
+    <w:p/>
+    <w:p/>
+    <w:p/>
+    <w:p/>
+    <w:p/>
+    <w:p/>
+    <w:p>
+      <w:pPr>
+        <w:tabs>
+          <w:tab w:val="left" w:pos="6286"/>
+        </w:tabs>
+        <w:ind w:firstLine="720"/>
+      </w:pPr>
+      <w:r>
+        <w:t>Main A</w:t>
+      </w:r>
+      <w:r>
+        <w:t>pp Interface</w:t>
+      </w:r>
+      <w:r>
+        <w:t xml:space="preserve">                                                             Original Axe &amp; Boat Position</w:t>
+      </w:r>
+    </w:p>
+    <w:p>
+      <w:r>
+        <w:rPr>
+          <w:noProof/>
+        </w:rPr>
+        <w:drawing>
+          <wp:anchor distT="0" distB="0" distL="114300" distR="114300" simplePos="0" relativeHeight="251664384" behindDoc="1" locked="0" layoutInCell="1" allowOverlap="1" wp14:anchorId="1853DC45" wp14:editId="6435FF88">
+            <wp:simplePos x="0" y="0"/>
+            <wp:positionH relativeFrom="column">
+              <wp:posOffset>-393369</wp:posOffset>
+            </wp:positionH>
+            <wp:positionV relativeFrom="paragraph">
+              <wp:posOffset>264767</wp:posOffset>
+            </wp:positionV>
+            <wp:extent cx="3115945" cy="3220085"/>
+            <wp:effectExtent l="0" t="0" r="8255" b="0"/>
+            <wp:wrapTight wrapText="bothSides">
+              <wp:wrapPolygon edited="0">
+                <wp:start x="0" y="0"/>
+                <wp:lineTo x="0" y="21468"/>
+                <wp:lineTo x="21525" y="21468"/>
+                <wp:lineTo x="21525" y="0"/>
+                <wp:lineTo x="0" y="0"/>
+              </wp:wrapPolygon>
+            </wp:wrapTight>
+            <wp:docPr id="6" name="Picture 6"/>
+            <wp:cNvGraphicFramePr>
+              <a:graphicFrameLocks xmlns:a="http://schemas.openxmlformats.org/drawingml/2006/main" noChangeAspect="1"/>
+            </wp:cNvGraphicFramePr>
+            <a:graphic xmlns:a="http://schemas.openxmlformats.org/drawingml/2006/main">
+              <a:graphicData uri="http://schemas.openxmlformats.org/drawingml/2006/picture">
+                <pic:pic xmlns:pic="http://schemas.openxmlformats.org/drawingml/2006/picture">
+                  <pic:nvPicPr>
+                    <pic:cNvPr id="6" name="diamonds.JPG"/>
+                    <pic:cNvPicPr/>
+                  </pic:nvPicPr>
+                  <pic:blipFill>
+                    <a:blip r:embed="rId13">
+                      <a:extLst>
+                        <a:ext uri="{28A0092B-C50C-407E-A947-70E740481C1C}">
+                          <a14:useLocalDpi xmlns:a14="http://schemas.microsoft.com/office/drawing/2010/main" val="0"/>
+                        </a:ext>
+                      </a:extLst>
+                    </a:blip>
+                    <a:stretch>
+                      <a:fillRect/>
+                    </a:stretch>
+                  </pic:blipFill>
+                  <pic:spPr>
+                    <a:xfrm>
+                      <a:off x="0" y="0"/>
+                      <a:ext cx="3115945" cy="3220085"/>
+                    </a:xfrm>
+                    <a:prstGeom prst="rect">
+                      <a:avLst/>
+                    </a:prstGeom>
+                  </pic:spPr>
+                </pic:pic>
+              </a:graphicData>
+            </a:graphic>
+            <wp14:sizeRelH relativeFrom="margin">
+              <wp14:pctWidth>0</wp14:pctWidth>
+            </wp14:sizeRelH>
+            <wp14:sizeRelV relativeFrom="margin">
+              <wp14:pctHeight>0</wp14:pctHeight>
+            </wp14:sizeRelV>
+          </wp:anchor>
+        </w:drawing>
+      </w:r>
+    </w:p>
+    <w:p/>
+    <w:p/>
+    <w:p/>
+    <w:p/>
+    <w:p/>
+    <w:p/>
+    <w:p/>
+    <w:p/>
+    <w:p/>
+    <w:p/>
+    <w:p>
+      <w:pPr>
+        <w:tabs>
+          <w:tab w:val="left" w:pos="1277"/>
+        </w:tabs>
+      </w:pPr>
+      <w:r>
+        <w:t xml:space="preserve">              Diamonds in the game</w:t>
+      </w:r>
+    </w:p>
+    <w:p>
+      <w:pPr>
+        <w:tabs>
+          <w:tab w:val="left" w:pos="1603"/>
+        </w:tabs>
+      </w:pPr>
+      <w:r>
+        <w:rPr>
+          <w:noProof/>
+        </w:rPr>
+        <w:lastRenderedPageBreak/>
+        <w:drawing>
+          <wp:anchor distT="0" distB="0" distL="114300" distR="114300" simplePos="0" relativeHeight="251665408" behindDoc="1" locked="0" layoutInCell="1" allowOverlap="1" wp14:anchorId="390F6693" wp14:editId="1EDEF371">
+            <wp:simplePos x="0" y="0"/>
+            <wp:positionH relativeFrom="margin">
+              <wp:align>right</wp:align>
+            </wp:positionH>
+            <wp:positionV relativeFrom="paragraph">
+              <wp:posOffset>608</wp:posOffset>
+            </wp:positionV>
+            <wp:extent cx="5943600" cy="3734435"/>
+            <wp:effectExtent l="0" t="0" r="0" b="0"/>
+            <wp:wrapTight wrapText="bothSides">
+              <wp:wrapPolygon edited="0">
+                <wp:start x="0" y="0"/>
+                <wp:lineTo x="0" y="21486"/>
+                <wp:lineTo x="21531" y="21486"/>
+                <wp:lineTo x="21531" y="0"/>
+                <wp:lineTo x="0" y="0"/>
+              </wp:wrapPolygon>
+            </wp:wrapTight>
+            <wp:docPr id="7" name="Picture 7"/>
+            <wp:cNvGraphicFramePr>
+              <a:graphicFrameLocks xmlns:a="http://schemas.openxmlformats.org/drawingml/2006/main" noChangeAspect="1"/>
+            </wp:cNvGraphicFramePr>
+            <a:graphic xmlns:a="http://schemas.openxmlformats.org/drawingml/2006/main">
+              <a:graphicData uri="http://schemas.openxmlformats.org/drawingml/2006/picture">
+                <pic:pic xmlns:pic="http://schemas.openxmlformats.org/drawingml/2006/picture">
+                  <pic:nvPicPr>
+                    <pic:cNvPr id="7" name="change.JPG"/>
+                    <pic:cNvPicPr/>
+                  </pic:nvPicPr>
+                  <pic:blipFill>
+                    <a:blip r:embed="rId14">
+                      <a:extLst>
+                        <a:ext uri="{28A0092B-C50C-407E-A947-70E740481C1C}">
+                          <a14:useLocalDpi xmlns:a14="http://schemas.microsoft.com/office/drawing/2010/main" val="0"/>
+                        </a:ext>
+                      </a:extLst>
+                    </a:blip>
+                    <a:stretch>
+                      <a:fillRect/>
+                    </a:stretch>
+                  </pic:blipFill>
+                  <pic:spPr>
+                    <a:xfrm>
+                      <a:off x="0" y="0"/>
+                      <a:ext cx="5943600" cy="3734435"/>
+                    </a:xfrm>
+                    <a:prstGeom prst="rect">
+                      <a:avLst/>
+                    </a:prstGeom>
+                  </pic:spPr>
+                </pic:pic>
+              </a:graphicData>
+            </a:graphic>
+          </wp:anchor>
+        </w:drawing>
+      </w:r>
+      <w:r>
+        <w:tab/>
+      </w:r>
+      <w:r>
+        <w:t xml:space="preserve">                </w:t>
+      </w:r>
+      <w:bookmarkStart w:id="0" w:name="_GoBack"/>
+      <w:bookmarkEnd w:id="0"/>
+      <w:r>
+        <w:t>Axe and Boat after Changing their positions.</w:t>
+      </w:r>
+    </w:p>
     <w:sectPr>
-      <w:footerReference w:type="default" r:id="rId12"/>
+      <w:footerReference w:type="default" r:id="rId15"/>
       <w:pgSz w:w="12240" w:h="15840"/>
       <w:pgMar w:top="1440" w:right="1440" w:bottom="1440" w:left="1440" w:header="720" w:footer="720" w:gutter="0"/>
       <w:pgNumType w:start="0"/>

</xml_diff>